<commit_message>
Ajout Anki (.apkg) jusqua chapitre 1, modification docx
</commit_message>
<xml_diff>
--- a/Pour Examen Intra/Anki/Pour Anki chapitre 1.docx
+++ b/Pour Examen Intra/Anki/Pour Anki chapitre 1.docx
@@ -2788,10 +2788,7 @@
         <w:spacing w:after="0" w:line="240" w:lineRule="auto"/>
       </w:pPr>
       <w:r>
-        <w:t xml:space="preserve">Modèle objet-relationnel </w:t>
-      </w:r>
-      <w:r>
-        <w:t xml:space="preserve">   (tres peu utilisé) - SQL</w:t>
+        <w:t>Modèle objet-relationnel    (tres peu utilisé) - SQL</w:t>
       </w:r>
     </w:p>
     <w:p>
@@ -4498,8 +4495,6 @@
       <w:r>
         <w:t>Parfois changer d’un ancien système à un nouveau est très couteux.</w:t>
       </w:r>
-      <w:bookmarkStart w:id="0" w:name="_GoBack"/>
-      <w:bookmarkEnd w:id="0"/>
     </w:p>
     <w:p>
       <w:pPr>
@@ -4679,6 +4674,212 @@
       <w:pPr>
         <w:spacing w:after="0" w:line="240" w:lineRule="auto"/>
       </w:pPr>
+    </w:p>
+    <w:p>
+      <w:pPr>
+        <w:spacing w:after="0" w:line="240" w:lineRule="auto"/>
+      </w:pPr>
+    </w:p>
+    <w:p>
+      <w:pPr>
+        <w:spacing w:after="0" w:line="240" w:lineRule="auto"/>
+      </w:pPr>
+    </w:p>
+    <w:p>
+      <w:pPr>
+        <w:spacing w:after="0" w:line="240" w:lineRule="auto"/>
+      </w:pPr>
+      <w:r>
+        <w:t>Review  Questions :</w:t>
+      </w:r>
+    </w:p>
+    <w:p>
+      <w:pPr>
+        <w:spacing w:after="0" w:line="240" w:lineRule="auto"/>
+      </w:pPr>
+    </w:p>
+    <w:p>
+      <w:pPr>
+        <w:spacing w:after="0" w:line="240" w:lineRule="auto"/>
+      </w:pPr>
+      <w:r>
+        <w:t xml:space="preserve">Qu’est-ce qu’une donnée? </w:t>
+      </w:r>
+    </w:p>
+    <w:p>
+      <w:pPr>
+        <w:spacing w:after="0" w:line="240" w:lineRule="auto"/>
+      </w:pPr>
+    </w:p>
+    <w:p>
+      <w:pPr>
+        <w:spacing w:after="0" w:line="240" w:lineRule="auto"/>
+      </w:pPr>
+      <w:r>
+        <w:t>C’est une information que l’on veut garder ou modifier selon le cas, ça peut être un nombre comme un age une chaine de caractère etc.</w:t>
+      </w:r>
+    </w:p>
+    <w:p>
+      <w:pPr>
+        <w:spacing w:after="0" w:line="240" w:lineRule="auto"/>
+      </w:pPr>
+    </w:p>
+    <w:p>
+      <w:pPr>
+        <w:spacing w:after="0" w:line="240" w:lineRule="auto"/>
+      </w:pPr>
+      <w:r>
+        <w:t>Qu’est-ce qu’une base de donnée?</w:t>
+      </w:r>
+    </w:p>
+    <w:p>
+      <w:pPr>
+        <w:spacing w:after="0" w:line="240" w:lineRule="auto"/>
+      </w:pPr>
+    </w:p>
+    <w:p>
+      <w:pPr>
+        <w:spacing w:after="0" w:line="240" w:lineRule="auto"/>
+      </w:pPr>
+      <w:r>
+        <w:t xml:space="preserve"> c’est une collection de données en relation logique conçue pour satisfaire les besoin d’une organisation</w:t>
+      </w:r>
+    </w:p>
+    <w:p>
+      <w:pPr>
+        <w:spacing w:after="0" w:line="240" w:lineRule="auto"/>
+      </w:pPr>
+    </w:p>
+    <w:p>
+      <w:pPr>
+        <w:spacing w:after="0" w:line="240" w:lineRule="auto"/>
+      </w:pPr>
+      <w:r>
+        <w:t>Qu’est-ce qu’un Système de gestion de base de données?</w:t>
+      </w:r>
+    </w:p>
+    <w:p>
+      <w:pPr>
+        <w:spacing w:after="0" w:line="240" w:lineRule="auto"/>
+      </w:pPr>
+    </w:p>
+    <w:p>
+      <w:pPr>
+        <w:spacing w:after="0" w:line="240" w:lineRule="auto"/>
+      </w:pPr>
+      <w:r>
+        <w:t>C’est un Système logiciel qui intéragit avec les applications des utilisateurs et la base de données. Il permet de définir créer et mettre à jour la base de données et d’en contrôler l’accès</w:t>
+      </w:r>
+    </w:p>
+    <w:p>
+      <w:pPr>
+        <w:spacing w:after="0" w:line="240" w:lineRule="auto"/>
+      </w:pPr>
+    </w:p>
+    <w:p>
+      <w:pPr>
+        <w:spacing w:after="0" w:line="240" w:lineRule="auto"/>
+      </w:pPr>
+    </w:p>
+    <w:p>
+      <w:pPr>
+        <w:spacing w:after="0" w:line="240" w:lineRule="auto"/>
+      </w:pPr>
+      <w:r>
+        <w:t>Qu’est-ce que l’indépendance de</w:t>
+      </w:r>
+      <w:bookmarkStart w:id="0" w:name="_GoBack"/>
+      <w:bookmarkEnd w:id="0"/>
+      <w:r>
+        <w:t>s données?</w:t>
+      </w:r>
+    </w:p>
+    <w:p>
+      <w:pPr>
+        <w:spacing w:after="0" w:line="240" w:lineRule="auto"/>
+      </w:pPr>
+    </w:p>
+    <w:p>
+      <w:pPr>
+        <w:spacing w:after="0" w:line="240" w:lineRule="auto"/>
+      </w:pPr>
+      <w:r>
+        <w:t>C’est d’arrêter de définir la structure des données dans un programme. Afin que ces données puissent être utilisés par plusieurs applications qui vont pouvoir évoluer.</w:t>
+      </w:r>
+    </w:p>
+    <w:p>
+      <w:pPr>
+        <w:spacing w:after="0" w:line="240" w:lineRule="auto"/>
+      </w:pPr>
+    </w:p>
+    <w:p>
+      <w:pPr>
+        <w:spacing w:after="0" w:line="240" w:lineRule="auto"/>
+      </w:pPr>
+      <w:r>
+        <w:t>Qu’est-ce que l’intégrité des données?</w:t>
+      </w:r>
+    </w:p>
+    <w:p>
+      <w:pPr>
+        <w:spacing w:after="0" w:line="240" w:lineRule="auto"/>
+      </w:pPr>
+    </w:p>
+    <w:p>
+      <w:pPr>
+        <w:spacing w:after="0" w:line="240" w:lineRule="auto"/>
+      </w:pPr>
+      <w:r>
+        <w:t>L’intégrité des données c’est le fait que les données respectent leur contraintes qui ont été définit. Par exemple il n’est pas possible d’avoir un age, négatif.</w:t>
+      </w:r>
+    </w:p>
+    <w:p>
+      <w:pPr>
+        <w:spacing w:after="0" w:line="240" w:lineRule="auto"/>
+      </w:pPr>
+      <w:r>
+        <w:lastRenderedPageBreak/>
+        <w:t>Qu’est-ce qu’un mécanisme de vue?</w:t>
+      </w:r>
+    </w:p>
+    <w:p>
+      <w:pPr>
+        <w:spacing w:after="0" w:line="240" w:lineRule="auto"/>
+      </w:pPr>
+    </w:p>
+    <w:p>
+      <w:pPr>
+        <w:spacing w:after="0" w:line="240" w:lineRule="auto"/>
+      </w:pPr>
+      <w:r>
+        <w:t>C’est des interfaces qui limite le nombre d’informations que l’utilisateur peut voir. Les mécanisme de vue sont fait en raison de la sécurité et de la convivialité.</w:t>
+      </w:r>
+    </w:p>
+    <w:p>
+      <w:pPr>
+        <w:spacing w:after="0" w:line="240" w:lineRule="auto"/>
+      </w:pPr>
+    </w:p>
+    <w:p>
+      <w:pPr>
+        <w:spacing w:after="0" w:line="240" w:lineRule="auto"/>
+      </w:pPr>
+    </w:p>
+    <w:p>
+      <w:pPr>
+        <w:spacing w:after="0" w:line="240" w:lineRule="auto"/>
+      </w:pPr>
+      <w:r>
+        <w:t>Le reste peut être revisé avec l’Anki.</w:t>
+      </w:r>
+    </w:p>
+    <w:p>
+      <w:pPr>
+        <w:spacing w:after="0" w:line="240" w:lineRule="auto"/>
+      </w:pPr>
+      <w:r>
+        <w:t>Mis a part l’exercice.</w:t>
+      </w:r>
     </w:p>
     <w:sectPr>
       <w:pgSz w:w="12240" w:h="15840"/>

</xml_diff>